<commit_message>
Added a DiversionChargesGrid (same as Jail)
</commit_message>
<xml_diff>
--- a/resources/Saved/22CRB00141_Diversion Judgment Entry.docx
+++ b/resources/Saved/22CRB00141_Diversion Judgment Entry.docx
@@ -249,6 +249,7 @@
         </w:rPr>
         <w:t xml:space="preserve">.  </w:t>
       </w:r>
+      <w:proofErr w:type="gramStart"/>
       <w:r>
         <w:rPr>
           <w:rFonts w:ascii="Palatino Linotype" w:hAnsi="Palatino Linotype"/>
@@ -328,6 +329,7 @@
           <w:szCs w:val="20"/>
         </w:rPr>
       </w:pPr>
+      <w:proofErr w:type="gramStart"/>
       <w:r>
         <w:rPr>
           <w:rFonts w:ascii="Palatino Linotype" w:hAnsi="Palatino Linotype"/>
@@ -584,6 +586,7 @@
         </w:rPr>
         <w:t xml:space="preserve"> for </w:t>
       </w:r>
+      <w:proofErr w:type="gramStart"/>
       <w:r>
         <w:rPr>
           <w:rFonts w:ascii="Palatino Linotype" w:hAnsi="Palatino Linotype"/>
@@ -598,7 +601,7 @@
           <w:sz w:val="20"/>
           <w:szCs w:val="20"/>
         </w:rPr>
-        <w:t xml:space="preserve"> on March 10, 2022.</w:t>
+        <w:t xml:space="preserve"> on March 13, 2022.</w:t>
       </w:r>
       <w:r>
         <w:rPr>
@@ -615,8 +618,9 @@
           <w:sz w:val="20"/>
           <w:szCs w:val="20"/>
         </w:rPr>
-        <w:t xml:space="preserve">Defendant waived right to counsel. </w:t>
-      </w:r>
+        <w:t xml:space="preserve">Defendant</w:t>
+      </w:r>
+      <w:proofErr w:type="gramEnd"/>
       <w:r>
         <w:rPr>
           <w:rFonts w:ascii="Palatino Linotype" w:hAnsi="Palatino Linotype"/>
@@ -624,65 +628,12 @@
           <w:sz w:val="20"/>
           <w:szCs w:val="20"/>
         </w:rPr>
-        <w:t xml:space="preserve">Counsel for the State of Ohio made a motion to amend the cha</w:t>
+        <w:t xml:space="preserve"> waived right to counsel. </w:t>
       </w:r>
       <w:r>
         <w:rPr>
           <w:rFonts w:ascii="Palatino Linotype" w:hAnsi="Palatino Linotype"/>
           <w:bCs/>
-          <w:sz w:val="20"/>
-          <w:szCs w:val="20"/>
-        </w:rPr>
-        <w:t xml:space="preserve">rge(s) in the case.</w:t>
-      </w:r>
-      <w:r>
-        <w:rPr>
-          <w:rFonts w:ascii="Palatino Linotype" w:hAnsi="Palatino Linotype"/>
-          <w:bCs/>
-          <w:sz w:val="20"/>
-          <w:szCs w:val="20"/>
-        </w:rPr>
-        <w:t xml:space="preserve"> The Court found the amendment did not alter the name or identi</w:t>
-      </w:r>
-      <w:r>
-        <w:rPr>
-          <w:rFonts w:ascii="Palatino Linotype" w:hAnsi="Palatino Linotype"/>
-          <w:bCs/>
-          <w:sz w:val="20"/>
-          <w:szCs w:val="20"/>
-        </w:rPr>
-        <w:t xml:space="preserve">t</w:t>
-      </w:r>
-      <w:r>
-        <w:rPr>
-          <w:rFonts w:ascii="Palatino Linotype" w:hAnsi="Palatino Linotype"/>
-          <w:bCs/>
-          <w:sz w:val="20"/>
-          <w:szCs w:val="20"/>
-        </w:rPr>
-        <w:t xml:space="preserve">y of the offense and the motion is Granted.</w:t>
-      </w:r>
-      <w:r>
-        <w:rPr>
-          <w:rFonts w:ascii="Palatino Linotype" w:hAnsi="Palatino Linotype"/>
-          <w:bCs/>
-          <w:sz w:val="20"/>
-          <w:szCs w:val="20"/>
-        </w:rPr>
-        <w:t xml:space="preserve"> The charge(s) of Assault - M1 is amended to Getting Mad.</w:t>
-      </w:r>
-      <w:r>
-        <w:rPr>
-          <w:rFonts w:ascii="Palatino Linotype" w:hAnsi="Palatino Linotype"/>
-          <w:bCs/>
-          <w:sz w:val="20"/>
-          <w:szCs w:val="20"/>
-        </w:rPr>
-        <w:t xml:space="preserve"/>
-      </w:r>
-      <w:r>
-        <w:rPr>
-          <w:rFonts w:ascii="Palatino Linotype" w:hAnsi="Palatino Linotype"/>
           <w:sz w:val="20"/>
           <w:szCs w:val="20"/>
         </w:rPr>
@@ -787,6 +738,14 @@
           <w:szCs w:val="20"/>
         </w:rPr>
         <w:t xml:space="preserve">The Court advised that if Defendant is not a United States citizen any plea or conviction could result in deportation, exclusion from admission into the United States, or denial of naturalization under United States law. </w:t>
+      </w:r>
+      <w:r>
+        <w:rPr>
+          <w:rFonts w:ascii="Palatino Linotype" w:hAnsi="Palatino Linotype"/>
+          <w:sz w:val="20"/>
+          <w:szCs w:val="20"/>
+        </w:rPr>
+        <w:t xml:space="preserve">R.C. 2943.031. </w:t>
       </w:r>
       <w:r>
         <w:rPr>
@@ -875,8 +834,18 @@
           <w:sz w:val="20"/>
           <w:szCs w:val="20"/>
         </w:rPr>
-        <w:t xml:space="preserve">Defendant is eligible for the Theft Diversion Program. The Defendant’s plea and the Court’s findings are set forth in the chart below. The sentence, including any fines, costs and jail days, is SUSPENDED pending Defendant’s completion of the </w:t>
-      </w:r>
+        <w:t xml:space="preserve">Defendant is eligible for the </w:t>
+      </w:r>
+      <w:proofErr w:type="gramStart"/>
+      <w:r>
+        <w:rPr>
+          <w:rFonts w:ascii="Palatino Linotype" w:hAnsi="Palatino Linotype"/>
+          <w:sz w:val="20"/>
+          <w:szCs w:val="20"/>
+        </w:rPr>
+        <w:t xml:space="preserve">Theft Diversion Program. The Defendant’s plea and the Court’s findings are set forth in the chart below. The sentence, including any fines, costs and jail days, is SUSPENDED pending Defendant’s completion of the </w:t>
+      </w:r>
+      <w:proofErr w:type="gramStart"/>
       <w:r>
         <w:rPr>
           <w:rFonts w:ascii="Palatino Linotype" w:hAnsi="Palatino Linotype"/>
@@ -939,8 +908,67 @@
           <w:sz w:val="20"/>
           <w:szCs w:val="20"/>
         </w:rPr>
-        <w:t xml:space="preserve">by June 21, 2022</w:t>
-      </w:r>
+        <w:t xml:space="preserve">by </w:t>
+      </w:r>
+      <w:proofErr w:type="gramStart"/>
+      <w:r>
+        <w:rPr>
+          <w:rFonts w:ascii="Palatino Linotype" w:hAnsi="Palatino Linotype"/>
+          <w:sz w:val="20"/>
+          <w:szCs w:val="20"/>
+        </w:rPr>
+        <w:t xml:space="preserve">June 21, 2022</w:t>
+      </w:r>
+      <w:r>
+        <w:rPr>
+          <w:rFonts w:ascii="Palatino Linotype" w:hAnsi="Palatino Linotype"/>
+          <w:sz w:val="20"/>
+          <w:szCs w:val="20"/>
+        </w:rPr>
+        <w:t xml:space="preserve"/>
+      </w:r>
+      <w:r>
+        <w:rPr>
+          <w:rFonts w:ascii="Palatino Linotype" w:hAnsi="Palatino Linotype"/>
+          <w:sz w:val="20"/>
+          <w:szCs w:val="20"/>
+        </w:rPr>
+        <w:t xml:space="preserve">, </w:t>
+      </w:r>
+      <w:r>
+        <w:rPr>
+          <w:rFonts w:ascii="Palatino Linotype" w:hAnsi="Palatino Linotype"/>
+          <w:sz w:val="20"/>
+          <w:szCs w:val="20"/>
+        </w:rPr>
+        <w:t xml:space="preserve">and shall report to jail on June 24, 2022</w:t>
+      </w:r>
+      <w:r>
+        <w:rPr>
+          <w:rFonts w:ascii="Palatino Linotype" w:hAnsi="Palatino Linotype"/>
+          <w:sz w:val="20"/>
+          <w:szCs w:val="20"/>
+        </w:rPr>
+        <w:t>,</w:t>
+      </w:r>
+      <w:r>
+        <w:rPr>
+          <w:rFonts w:ascii="Palatino Linotype" w:hAnsi="Palatino Linotype"/>
+          <w:sz w:val="20"/>
+          <w:szCs w:val="20"/>
+        </w:rPr>
+        <w:t xml:space="preserve"> at 7:00 </w:t>
+      </w:r>
+      <w:proofErr w:type="spellStart"/>
+      <w:r>
+        <w:rPr>
+          <w:rFonts w:ascii="Palatino Linotype" w:hAnsi="Palatino Linotype"/>
+          <w:sz w:val="20"/>
+          <w:szCs w:val="20"/>
+        </w:rPr>
+        <w:t>p.m</w:t>
+      </w:r>
+      <w:proofErr w:type="spellEnd"/>
       <w:r>
         <w:rPr>
           <w:rFonts w:ascii="Palatino Linotype" w:hAnsi="Palatino Linotype"/>
@@ -984,8 +1012,9 @@
         <w:tblLook w:val="04A0" w:firstRow="1" w:lastRow="0" w:firstColumn="1" w:lastColumn="0" w:noHBand="0" w:noVBand="1"/>
       </w:tblPr>
       <w:tblGrid>
-        <w:gridCol w:w="4642"/>
-        <w:gridCol w:w="4019"/>
+        <w:gridCol w:w="2726"/>
+        <w:gridCol w:w="2103"/>
+        <w:gridCol w:w="3833"/>
       </w:tblGrid>
       <w:tr>
         <w:trPr>
@@ -1055,15 +1084,55 @@
                 <w:szCs w:val="20"/>
               </w:rPr>
             </w:pPr>
-            <w:r>
-              <w:rPr>
-                <w:rFonts w:ascii="Palatino Linotype" w:hAnsi="Palatino Linotype"/>
-                <w:b/>
-                <w:bCs/>
-                <w:sz w:val="20"/>
-                <w:szCs w:val="20"/>
-              </w:rPr>
-              <w:t xml:space="preserve">Assault - M1 - AMENDED to Getting Mad</w:t>
+            <w:proofErr w:type="gramStart"/>
+            <w:r>
+              <w:rPr>
+                <w:rFonts w:ascii="Palatino Linotype" w:hAnsi="Palatino Linotype"/>
+                <w:b/>
+                <w:bCs/>
+                <w:sz w:val="20"/>
+                <w:szCs w:val="20"/>
+              </w:rPr>
+              <w:t xml:space="preserve">Assault - M1</w:t>
+            </w:r>
+          </w:p>
+        </w:tc>
+        <w:tc>
+          <w:tcPr>
+            <w:tcW w:w="3289" w:type="dxa"/>
+          </w:tcPr>
+          <w:p>
+            <w:pPr>
+              <w:tabs>
+                <w:tab w:val="left" w:pos="-1080"/>
+                <w:tab w:val="left" w:pos="-720"/>
+                <w:tab w:val="left" w:pos="0"/>
+                <w:tab w:val="left" w:pos="720"/>
+                <w:tab w:val="left" w:pos="1440"/>
+                <w:tab w:val="left" w:pos="2160"/>
+                <w:tab w:val="left" w:pos="2880"/>
+                <w:tab w:val="left" w:pos="3600"/>
+                <w:tab w:val="left" w:pos="4320"/>
+                <w:tab w:val="left" w:pos="4680"/>
+              </w:tabs>
+              <w:rPr>
+                <w:rFonts w:ascii="Palatino Linotype" w:hAnsi="Palatino Linotype"/>
+                <w:b/>
+                <w:bCs/>
+                <w:sz w:val="20"/>
+                <w:szCs w:val="20"/>
+              </w:rPr>
+            </w:pPr>
+            <w:proofErr w:type="gramStart"/>
+            <w:r>
+              <w:rPr>
+                <w:rFonts w:ascii="Palatino Linotype" w:hAnsi="Palatino Linotype"/>
+                <w:b/>
+                <w:bCs/>
+                <w:sz w:val="20"/>
+                <w:szCs w:val="20"/>
+              </w:rPr>
+              <w:t xml:space="preserve">Driving Under Suspension FTA, Fines or Child Support</w:t>
             </w:r>
           </w:p>
         </w:tc>
@@ -1136,15 +1205,55 @@
                 <w:szCs w:val="20"/>
               </w:rPr>
             </w:pPr>
-            <w:r>
-              <w:rPr>
-                <w:rFonts w:ascii="Palatino Linotype" w:hAnsi="Palatino Linotype"/>
-                <w:b/>
-                <w:bCs/>
-                <w:sz w:val="20"/>
-                <w:szCs w:val="20"/>
-              </w:rPr>
-              <w:t xml:space="preserve">123.45</w:t>
+            <w:proofErr w:type="gramStart"/>
+            <w:r>
+              <w:rPr>
+                <w:rFonts w:ascii="Palatino Linotype" w:hAnsi="Palatino Linotype"/>
+                <w:b/>
+                <w:bCs/>
+                <w:sz w:val="20"/>
+                <w:szCs w:val="20"/>
+              </w:rPr>
+              <w:t xml:space="preserve">2903.13(A)</w:t>
+            </w:r>
+          </w:p>
+        </w:tc>
+        <w:tc>
+          <w:tcPr>
+            <w:tcW w:w="3289" w:type="dxa"/>
+          </w:tcPr>
+          <w:p>
+            <w:pPr>
+              <w:tabs>
+                <w:tab w:val="left" w:pos="-1080"/>
+                <w:tab w:val="left" w:pos="-720"/>
+                <w:tab w:val="left" w:pos="0"/>
+                <w:tab w:val="left" w:pos="720"/>
+                <w:tab w:val="left" w:pos="1440"/>
+                <w:tab w:val="left" w:pos="2160"/>
+                <w:tab w:val="left" w:pos="2880"/>
+                <w:tab w:val="left" w:pos="3600"/>
+                <w:tab w:val="left" w:pos="4320"/>
+                <w:tab w:val="left" w:pos="4680"/>
+              </w:tabs>
+              <w:rPr>
+                <w:rFonts w:ascii="Palatino Linotype" w:hAnsi="Palatino Linotype"/>
+                <w:b/>
+                <w:bCs/>
+                <w:sz w:val="20"/>
+                <w:szCs w:val="20"/>
+              </w:rPr>
+            </w:pPr>
+            <w:proofErr w:type="gramStart"/>
+            <w:r>
+              <w:rPr>
+                <w:rFonts w:ascii="Palatino Linotype" w:hAnsi="Palatino Linotype"/>
+                <w:b/>
+                <w:bCs/>
+                <w:sz w:val="20"/>
+                <w:szCs w:val="20"/>
+              </w:rPr>
+              <w:t xml:space="preserve">4510.111 </w:t>
             </w:r>
           </w:p>
         </w:tc>
@@ -1217,15 +1326,55 @@
                 <w:szCs w:val="20"/>
               </w:rPr>
             </w:pPr>
-            <w:r>
-              <w:rPr>
-                <w:rFonts w:ascii="Palatino Linotype" w:hAnsi="Palatino Linotype"/>
-                <w:b/>
-                <w:bCs/>
-                <w:sz w:val="20"/>
-                <w:szCs w:val="20"/>
-              </w:rPr>
-              <w:t xml:space="preserve">Minor Misdemeanor</w:t>
+            <w:proofErr w:type="gramStart"/>
+            <w:r>
+              <w:rPr>
+                <w:rFonts w:ascii="Palatino Linotype" w:hAnsi="Palatino Linotype"/>
+                <w:b/>
+                <w:bCs/>
+                <w:sz w:val="20"/>
+                <w:szCs w:val="20"/>
+              </w:rPr>
+              <w:t xml:space="preserve">M1</w:t>
+            </w:r>
+          </w:p>
+        </w:tc>
+        <w:tc>
+          <w:tcPr>
+            <w:tcW w:w="3289" w:type="dxa"/>
+          </w:tcPr>
+          <w:p>
+            <w:pPr>
+              <w:tabs>
+                <w:tab w:val="left" w:pos="-1080"/>
+                <w:tab w:val="left" w:pos="-720"/>
+                <w:tab w:val="left" w:pos="0"/>
+                <w:tab w:val="left" w:pos="720"/>
+                <w:tab w:val="left" w:pos="1440"/>
+                <w:tab w:val="left" w:pos="2160"/>
+                <w:tab w:val="left" w:pos="2880"/>
+                <w:tab w:val="left" w:pos="3600"/>
+                <w:tab w:val="left" w:pos="4320"/>
+                <w:tab w:val="left" w:pos="4680"/>
+              </w:tabs>
+              <w:rPr>
+                <w:rFonts w:ascii="Palatino Linotype" w:hAnsi="Palatino Linotype"/>
+                <w:b/>
+                <w:bCs/>
+                <w:sz w:val="20"/>
+                <w:szCs w:val="20"/>
+              </w:rPr>
+            </w:pPr>
+            <w:proofErr w:type="gramStart"/>
+            <w:r>
+              <w:rPr>
+                <w:rFonts w:ascii="Palatino Linotype" w:hAnsi="Palatino Linotype"/>
+                <w:b/>
+                <w:bCs/>
+                <w:sz w:val="20"/>
+                <w:szCs w:val="20"/>
+              </w:rPr>
+              <w:t xml:space="preserve">Unclassified Misdemeanor</w:t>
             </w:r>
           </w:p>
         </w:tc>
@@ -1299,6 +1448,46 @@
                 <w:szCs w:val="20"/>
               </w:rPr>
             </w:pPr>
+            <w:proofErr w:type="gramStart"/>
+            <w:r>
+              <w:rPr>
+                <w:rFonts w:ascii="Palatino Linotype" w:hAnsi="Palatino Linotype"/>
+                <w:b/>
+                <w:bCs/>
+                <w:sz w:val="20"/>
+                <w:szCs w:val="20"/>
+              </w:rPr>
+              <w:t xml:space="preserve">No Contest</w:t>
+            </w:r>
+          </w:p>
+        </w:tc>
+        <w:tc>
+          <w:tcPr>
+            <w:tcW w:w="3289" w:type="dxa"/>
+          </w:tcPr>
+          <w:p>
+            <w:pPr>
+              <w:tabs>
+                <w:tab w:val="left" w:pos="-1080"/>
+                <w:tab w:val="left" w:pos="-720"/>
+                <w:tab w:val="left" w:pos="0"/>
+                <w:tab w:val="left" w:pos="720"/>
+                <w:tab w:val="left" w:pos="1440"/>
+                <w:tab w:val="left" w:pos="2160"/>
+                <w:tab w:val="left" w:pos="2880"/>
+                <w:tab w:val="left" w:pos="3600"/>
+                <w:tab w:val="left" w:pos="4320"/>
+                <w:tab w:val="left" w:pos="4680"/>
+              </w:tabs>
+              <w:rPr>
+                <w:rFonts w:ascii="Palatino Linotype" w:hAnsi="Palatino Linotype"/>
+                <w:b/>
+                <w:bCs/>
+                <w:sz w:val="20"/>
+                <w:szCs w:val="20"/>
+              </w:rPr>
+            </w:pPr>
+            <w:proofErr w:type="gramStart"/>
             <w:r>
               <w:rPr>
                 <w:rFonts w:ascii="Palatino Linotype" w:hAnsi="Palatino Linotype"/>
@@ -1380,6 +1569,46 @@
                 <w:szCs w:val="20"/>
               </w:rPr>
             </w:pPr>
+            <w:proofErr w:type="gramStart"/>
+            <w:r>
+              <w:rPr>
+                <w:rFonts w:ascii="Palatino Linotype" w:hAnsi="Palatino Linotype"/>
+                <w:b/>
+                <w:bCs/>
+                <w:sz w:val="20"/>
+                <w:szCs w:val="20"/>
+              </w:rPr>
+              <w:t xml:space="preserve">Guilty</w:t>
+            </w:r>
+          </w:p>
+        </w:tc>
+        <w:tc>
+          <w:tcPr>
+            <w:tcW w:w="3289" w:type="dxa"/>
+          </w:tcPr>
+          <w:p>
+            <w:pPr>
+              <w:tabs>
+                <w:tab w:val="left" w:pos="-1080"/>
+                <w:tab w:val="left" w:pos="-720"/>
+                <w:tab w:val="left" w:pos="0"/>
+                <w:tab w:val="left" w:pos="720"/>
+                <w:tab w:val="left" w:pos="1440"/>
+                <w:tab w:val="left" w:pos="2160"/>
+                <w:tab w:val="left" w:pos="2880"/>
+                <w:tab w:val="left" w:pos="3600"/>
+                <w:tab w:val="left" w:pos="4320"/>
+                <w:tab w:val="left" w:pos="4680"/>
+              </w:tabs>
+              <w:rPr>
+                <w:rFonts w:ascii="Palatino Linotype" w:hAnsi="Palatino Linotype"/>
+                <w:b/>
+                <w:bCs/>
+                <w:sz w:val="20"/>
+                <w:szCs w:val="20"/>
+              </w:rPr>
+            </w:pPr>
+            <w:proofErr w:type="gramStart"/>
             <w:r>
               <w:rPr>
                 <w:rFonts w:ascii="Palatino Linotype" w:hAnsi="Palatino Linotype"/>
@@ -1461,6 +1690,46 @@
                 <w:szCs w:val="20"/>
               </w:rPr>
             </w:pPr>
+            <w:proofErr w:type="gramStart"/>
+            <w:r>
+              <w:rPr>
+                <w:rFonts w:ascii="Palatino Linotype" w:hAnsi="Palatino Linotype"/>
+                <w:b/>
+                <w:bCs/>
+                <w:sz w:val="20"/>
+                <w:szCs w:val="20"/>
+              </w:rPr>
+              <w:t xml:space="preserve">$ 50</w:t>
+            </w:r>
+          </w:p>
+        </w:tc>
+        <w:tc>
+          <w:tcPr>
+            <w:tcW w:w="3289" w:type="dxa"/>
+          </w:tcPr>
+          <w:p>
+            <w:pPr>
+              <w:tabs>
+                <w:tab w:val="left" w:pos="-1080"/>
+                <w:tab w:val="left" w:pos="-720"/>
+                <w:tab w:val="left" w:pos="0"/>
+                <w:tab w:val="left" w:pos="720"/>
+                <w:tab w:val="left" w:pos="1440"/>
+                <w:tab w:val="left" w:pos="2160"/>
+                <w:tab w:val="left" w:pos="2880"/>
+                <w:tab w:val="left" w:pos="3600"/>
+                <w:tab w:val="left" w:pos="4320"/>
+                <w:tab w:val="left" w:pos="4680"/>
+              </w:tabs>
+              <w:rPr>
+                <w:rFonts w:ascii="Palatino Linotype" w:hAnsi="Palatino Linotype"/>
+                <w:b/>
+                <w:bCs/>
+                <w:sz w:val="20"/>
+                <w:szCs w:val="20"/>
+              </w:rPr>
+            </w:pPr>
+            <w:proofErr w:type="gramStart"/>
             <w:r>
               <w:rPr>
                 <w:rFonts w:ascii="Palatino Linotype" w:hAnsi="Palatino Linotype"/>
@@ -1562,6 +1831,46 @@
                 <w:szCs w:val="20"/>
               </w:rPr>
             </w:pPr>
+            <w:proofErr w:type="gramStart"/>
+            <w:r>
+              <w:rPr>
+                <w:rFonts w:ascii="Palatino Linotype" w:hAnsi="Palatino Linotype"/>
+                <w:b/>
+                <w:bCs/>
+                <w:sz w:val="20"/>
+                <w:szCs w:val="20"/>
+              </w:rPr>
+              <w:t xml:space="preserve">$ 25</w:t>
+            </w:r>
+          </w:p>
+        </w:tc>
+        <w:tc>
+          <w:tcPr>
+            <w:tcW w:w="3289" w:type="dxa"/>
+          </w:tcPr>
+          <w:p>
+            <w:pPr>
+              <w:tabs>
+                <w:tab w:val="left" w:pos="-1080"/>
+                <w:tab w:val="left" w:pos="-720"/>
+                <w:tab w:val="left" w:pos="0"/>
+                <w:tab w:val="left" w:pos="720"/>
+                <w:tab w:val="left" w:pos="1440"/>
+                <w:tab w:val="left" w:pos="2160"/>
+                <w:tab w:val="left" w:pos="2880"/>
+                <w:tab w:val="left" w:pos="3600"/>
+                <w:tab w:val="left" w:pos="4320"/>
+                <w:tab w:val="left" w:pos="4680"/>
+              </w:tabs>
+              <w:rPr>
+                <w:rFonts w:ascii="Palatino Linotype" w:hAnsi="Palatino Linotype"/>
+                <w:b/>
+                <w:bCs/>
+                <w:sz w:val="20"/>
+                <w:szCs w:val="20"/>
+              </w:rPr>
+            </w:pPr>
+            <w:proofErr w:type="gramStart"/>
             <w:r>
               <w:rPr>
                 <w:rFonts w:ascii="Palatino Linotype" w:hAnsi="Palatino Linotype"/>
@@ -1643,6 +1952,46 @@
                 <w:szCs w:val="20"/>
               </w:rPr>
             </w:pPr>
+            <w:proofErr w:type="gramStart"/>
+            <w:r>
+              <w:rPr>
+                <w:rFonts w:ascii="Palatino Linotype" w:hAnsi="Palatino Linotype"/>
+                <w:b/>
+                <w:bCs/>
+                <w:sz w:val="20"/>
+                <w:szCs w:val="20"/>
+              </w:rPr>
+              <w:t xml:space="preserve">3</w:t>
+            </w:r>
+          </w:p>
+        </w:tc>
+        <w:tc>
+          <w:tcPr>
+            <w:tcW w:w="3289" w:type="dxa"/>
+          </w:tcPr>
+          <w:p>
+            <w:pPr>
+              <w:tabs>
+                <w:tab w:val="left" w:pos="-1080"/>
+                <w:tab w:val="left" w:pos="-720"/>
+                <w:tab w:val="left" w:pos="0"/>
+                <w:tab w:val="left" w:pos="720"/>
+                <w:tab w:val="left" w:pos="1440"/>
+                <w:tab w:val="left" w:pos="2160"/>
+                <w:tab w:val="left" w:pos="2880"/>
+                <w:tab w:val="left" w:pos="3600"/>
+                <w:tab w:val="left" w:pos="4320"/>
+                <w:tab w:val="left" w:pos="4680"/>
+              </w:tabs>
+              <w:rPr>
+                <w:rFonts w:ascii="Palatino Linotype" w:hAnsi="Palatino Linotype"/>
+                <w:b/>
+                <w:bCs/>
+                <w:sz w:val="20"/>
+                <w:szCs w:val="20"/>
+              </w:rPr>
+            </w:pPr>
+            <w:proofErr w:type="gramStart"/>
             <w:r>
               <w:rPr>
                 <w:rFonts w:ascii="Palatino Linotype" w:hAnsi="Palatino Linotype"/>
@@ -1744,6 +2093,46 @@
                 <w:szCs w:val="20"/>
               </w:rPr>
             </w:pPr>
+            <w:proofErr w:type="gramStart"/>
+            <w:r>
+              <w:rPr>
+                <w:rFonts w:ascii="Palatino Linotype" w:hAnsi="Palatino Linotype"/>
+                <w:b/>
+                <w:bCs/>
+                <w:sz w:val="20"/>
+                <w:szCs w:val="20"/>
+              </w:rPr>
+              <w:t xml:space="preserve">None</w:t>
+            </w:r>
+          </w:p>
+        </w:tc>
+        <w:tc>
+          <w:tcPr>
+            <w:tcW w:w="3289" w:type="dxa"/>
+          </w:tcPr>
+          <w:p>
+            <w:pPr>
+              <w:tabs>
+                <w:tab w:val="left" w:pos="-1080"/>
+                <w:tab w:val="left" w:pos="-720"/>
+                <w:tab w:val="left" w:pos="0"/>
+                <w:tab w:val="left" w:pos="720"/>
+                <w:tab w:val="left" w:pos="1440"/>
+                <w:tab w:val="left" w:pos="2160"/>
+                <w:tab w:val="left" w:pos="2880"/>
+                <w:tab w:val="left" w:pos="3600"/>
+                <w:tab w:val="left" w:pos="4320"/>
+                <w:tab w:val="left" w:pos="4680"/>
+              </w:tabs>
+              <w:rPr>
+                <w:rFonts w:ascii="Palatino Linotype" w:hAnsi="Palatino Linotype"/>
+                <w:b/>
+                <w:bCs/>
+                <w:sz w:val="20"/>
+                <w:szCs w:val="20"/>
+              </w:rPr>
+            </w:pPr>
+            <w:proofErr w:type="gramStart"/>
             <w:r>
               <w:rPr>
                 <w:rFonts w:ascii="Palatino Linotype" w:hAnsi="Palatino Linotype"/>
@@ -1860,8 +2249,9 @@
           <w:szCs w:val="20"/>
           <w:u w:val="single"/>
         </w:rPr>
-        <w:t xml:space="preserve">the Theft Diversion Program</w:t>
-      </w:r>
+        <w:t xml:space="preserve">the </w:t>
+      </w:r>
+      <w:proofErr w:type="gramStart"/>
       <w:r>
         <w:rPr>
           <w:rFonts w:ascii="Palatino Linotype" w:hAnsi="Palatino Linotype"/>
@@ -1869,6 +2259,15 @@
           <w:szCs w:val="20"/>
           <w:u w:val="single"/>
         </w:rPr>
+        <w:t xml:space="preserve">Theft Diversion Program</w:t>
+      </w:r>
+      <w:r>
+        <w:rPr>
+          <w:rFonts w:ascii="Palatino Linotype" w:hAnsi="Palatino Linotype"/>
+          <w:sz w:val="20"/>
+          <w:szCs w:val="20"/>
+          <w:u w:val="single"/>
+        </w:rPr>
         <w:t xml:space="preserve"> is successfully completed</w:t>
       </w:r>
       <w:r>
@@ -1887,7 +2286,17 @@
           <w:sz w:val="20"/>
           <w:szCs w:val="20"/>
         </w:rPr>
-        <w:t xml:space="preserve"> If Defendant does not successfully complete the Theft Diversion Program</w:t>
+        <w:t xml:space="preserve"> If Defendant does not successfully complete the </w:t>
+      </w:r>
+      <w:proofErr w:type="gramStart"/>
+      <w:r>
+        <w:rPr>
+          <w:rFonts w:ascii="Palatino Linotype" w:hAnsi="Palatino Linotype"/>
+          <w:bCs/>
+          <w:sz w:val="20"/>
+          <w:szCs w:val="20"/>
+        </w:rPr>
+        <w:t xml:space="preserve">Theft Diversion Program</w:t>
       </w:r>
       <w:r>
         <w:rPr>
@@ -2069,6 +2478,7 @@
         </w:rPr>
         <w:tab/>
       </w:r>
+      <w:proofErr w:type="gramStart"/>
       <w:r>
         <w:rPr>
           <w:rFonts w:ascii="Palatino Linotype" w:hAnsi="Palatino Linotype"/>
@@ -2235,7 +2645,16 @@
           <w:sz w:val="16"/>
           <w:szCs w:val="16"/>
         </w:rPr>
-        <w:t xml:space="preserve">OM     EM; Defendant’s Attorney: PS     OM     EM; Dwayne Funderburke: PS     OM     EM;</w:t>
+        <w:t xml:space="preserve">OM     EM; Defendant’s Attorney: PS     OM     EM; </w:t>
+      </w:r>
+      <w:proofErr w:type="gramStart"/>
+      <w:r>
+        <w:rPr>
+          <w:rFonts w:ascii="Palatino Linotype" w:hAnsi="Palatino Linotype"/>
+          <w:sz w:val="16"/>
+          <w:szCs w:val="16"/>
+        </w:rPr>
+        <w:t xml:space="preserve">Dwayne Funderburke: PS     OM     EM;</w:t>
       </w:r>
     </w:p>
     <w:p>

</xml_diff>